<commit_message>
Slightly updated (libre office friendly) tech eval form
</commit_message>
<xml_diff>
--- a/ecse/calls/ARCHER2_eCSE01_TechnicalEvaluation.docx
+++ b/ecse/calls/ARCHER2_eCSE01_TechnicalEvaluation.docx
@@ -332,19 +332,7 @@
           <w:rPr>
             <w:rStyle w:val="Hyperlink"/>
           </w:rPr>
-          <w:t>support@archer2.</w:t>
-        </w:r>
-        <w:r>
-          <w:rPr>
-            <w:rStyle w:val="Hyperlink"/>
-          </w:rPr>
-          <w:t>a</w:t>
-        </w:r>
-        <w:r>
-          <w:rPr>
-            <w:rStyle w:val="Hyperlink"/>
-          </w:rPr>
-          <w:t>c.uk</w:t>
+          <w:t>support@archer2.ac.uk</w:t>
         </w:r>
       </w:hyperlink>
       <w:r>
@@ -1218,116 +1206,6 @@
         <w:t>)</w:t>
       </w:r>
     </w:p>
-    <w:tbl>
-      <w:tblPr>
-        <w:tblW w:w="5030" w:type="pct"/>
-        <w:tblBorders>
-          <w:top w:val="single" w:sz="4" w:space="0" w:color="auto"/>
-          <w:left w:val="single" w:sz="4" w:space="0" w:color="auto"/>
-          <w:bottom w:val="single" w:sz="4" w:space="0" w:color="auto"/>
-          <w:right w:val="single" w:sz="4" w:space="0" w:color="auto"/>
-          <w:insideH w:val="single" w:sz="4" w:space="0" w:color="auto"/>
-          <w:insideV w:val="single" w:sz="4" w:space="0" w:color="auto"/>
-        </w:tblBorders>
-        <w:tblLook w:val="04A0" w:firstRow="1" w:lastRow="0" w:firstColumn="1" w:lastColumn="0" w:noHBand="0" w:noVBand="1"/>
-      </w:tblPr>
-      <w:tblGrid>
-        <w:gridCol w:w="9102"/>
-      </w:tblGrid>
-      <w:tr>
-        <w:trPr>
-          <w:trHeight w:val="12676"/>
-        </w:trPr>
-        <w:tc>
-          <w:tcPr>
-            <w:tcW w:w="9606" w:type="dxa"/>
-            <w:shd w:val="clear" w:color="auto" w:fill="auto"/>
-          </w:tcPr>
-          <w:p>
-            <w:pPr>
-              <w:rPr>
-                <w:i/>
-                <w:iCs/>
-                <w:sz w:val="22"/>
-                <w:szCs w:val="22"/>
-              </w:rPr>
-            </w:pPr>
-            <w:r>
-              <w:rPr>
-                <w:i/>
-                <w:iCs/>
-                <w:sz w:val="22"/>
-                <w:szCs w:val="22"/>
-                <w:highlight w:val="lightGray"/>
-              </w:rPr>
-              <w:t>You should give a short description of the main code(s) that will be developed during your eCSE project, giving links where appropriate.</w:t>
-            </w:r>
-          </w:p>
-          <w:p>
-            <w:pPr>
-              <w:rPr>
-                <w:sz w:val="22"/>
-                <w:szCs w:val="22"/>
-              </w:rPr>
-            </w:pPr>
-          </w:p>
-          <w:p>
-            <w:pPr>
-              <w:rPr>
-                <w:sz w:val="22"/>
-                <w:szCs w:val="22"/>
-              </w:rPr>
-            </w:pPr>
-          </w:p>
-        </w:tc>
-      </w:tr>
-    </w:tbl>
-    <w:p>
-      <w:pPr>
-        <w:rPr>
-          <w:sz w:val="20"/>
-          <w:szCs w:val="20"/>
-          <w:lang w:eastAsia="en-US"/>
-        </w:rPr>
-      </w:pPr>
-    </w:p>
-    <w:p>
-      <w:pPr>
-        <w:pStyle w:val="Heading2"/>
-        <w:numPr>
-          <w:ilvl w:val="0"/>
-          <w:numId w:val="0"/>
-        </w:numPr>
-        <w:rPr>
-          <w:sz w:val="24"/>
-        </w:rPr>
-      </w:pPr>
-      <w:r>
-        <w:rPr>
-          <w:sz w:val="24"/>
-        </w:rPr>
-        <w:lastRenderedPageBreak/>
-        <w:t xml:space="preserve">3. </w:t>
-      </w:r>
-      <w:r>
-        <w:rPr>
-          <w:sz w:val="24"/>
-        </w:rPr>
-        <w:t>Scaling evidence for the code(s) (max 2 pages</w:t>
-      </w:r>
-      <w:r>
-        <w:rPr>
-          <w:sz w:val="24"/>
-        </w:rPr>
-        <w:t xml:space="preserve"> including any diagrams</w:t>
-      </w:r>
-      <w:r>
-        <w:rPr>
-          <w:sz w:val="24"/>
-        </w:rPr>
-        <w:t>)</w:t>
-      </w:r>
-    </w:p>
     <w:p>
       <w:r>
         <w:rPr>
@@ -1336,18 +1214,18 @@
         <mc:AlternateContent>
           <mc:Choice Requires="wps">
             <w:drawing>
-              <wp:anchor distT="0" distB="0" distL="114300" distR="114300" simplePos="0" relativeHeight="251660288" behindDoc="0" locked="0" layoutInCell="1" allowOverlap="1" wp14:anchorId="791B2F32" wp14:editId="75480829">
+              <wp:anchor distT="0" distB="0" distL="114300" distR="114300" simplePos="0" relativeHeight="251659264" behindDoc="0" locked="0" layoutInCell="1" allowOverlap="1" wp14:anchorId="1624C7E2" wp14:editId="0AE61A0D">
                 <wp:simplePos x="0" y="0"/>
                 <wp:positionH relativeFrom="column">
-                  <wp:posOffset>-42582</wp:posOffset>
+                  <wp:posOffset>13971</wp:posOffset>
                 </wp:positionH>
                 <wp:positionV relativeFrom="paragraph">
-                  <wp:posOffset>176530</wp:posOffset>
+                  <wp:posOffset>40930</wp:posOffset>
                 </wp:positionV>
-                <wp:extent cx="5768622" cy="8613422"/>
-                <wp:effectExtent l="0" t="0" r="10160" b="10160"/>
+                <wp:extent cx="5889600" cy="8460000"/>
+                <wp:effectExtent l="0" t="0" r="16510" b="11430"/>
                 <wp:wrapNone/>
-                <wp:docPr id="2" name="Text Box 2"/>
+                <wp:docPr id="4" name="Text Box 4"/>
                 <wp:cNvGraphicFramePr/>
                 <a:graphic xmlns:a="http://schemas.openxmlformats.org/drawingml/2006/main">
                   <a:graphicData uri="http://schemas.microsoft.com/office/word/2010/wordprocessingShape">
@@ -1356,7 +1234,200 @@
                       <wps:spPr>
                         <a:xfrm>
                           <a:off x="0" y="0"/>
-                          <a:ext cx="5768622" cy="8613422"/>
+                          <a:ext cx="5889600" cy="8460000"/>
+                        </a:xfrm>
+                        <a:prstGeom prst="rect">
+                          <a:avLst/>
+                        </a:prstGeom>
+                        <a:solidFill>
+                          <a:schemeClr val="lt1"/>
+                        </a:solidFill>
+                        <a:ln w="6350">
+                          <a:solidFill>
+                            <a:prstClr val="black"/>
+                          </a:solidFill>
+                        </a:ln>
+                      </wps:spPr>
+                      <wps:txbx>
+                        <w:txbxContent>
+                          <w:p>
+                            <w:pPr>
+                              <w:rPr>
+                                <w:sz w:val="22"/>
+                                <w:szCs w:val="22"/>
+                              </w:rPr>
+                            </w:pPr>
+                            <w:r>
+                              <w:rPr>
+                                <w:i/>
+                                <w:iCs/>
+                                <w:sz w:val="22"/>
+                                <w:szCs w:val="22"/>
+                                <w:highlight w:val="lightGray"/>
+                              </w:rPr>
+                              <w:t>You should give a short description of the main code(s) that will be developed during your eCSE project, giving links where appropriate.</w:t>
+                            </w:r>
+                          </w:p>
+                          <w:p>
+                            <w:pPr>
+                              <w:rPr>
+                                <w:sz w:val="22"/>
+                                <w:szCs w:val="22"/>
+                              </w:rPr>
+                            </w:pPr>
+                          </w:p>
+                          <w:p/>
+                        </w:txbxContent>
+                      </wps:txbx>
+                      <wps:bodyPr rot="0" spcFirstLastPara="0" vertOverflow="overflow" horzOverflow="overflow" vert="horz" wrap="square" lIns="91440" tIns="45720" rIns="91440" bIns="45720" numCol="1" spcCol="0" rtlCol="0" fromWordArt="0" anchor="t" anchorCtr="0" forceAA="0" compatLnSpc="1">
+                        <a:prstTxWarp prst="textNoShape">
+                          <a:avLst/>
+                        </a:prstTxWarp>
+                        <a:noAutofit/>
+                      </wps:bodyPr>
+                    </wps:wsp>
+                  </a:graphicData>
+                </a:graphic>
+                <wp14:sizeRelH relativeFrom="margin">
+                  <wp14:pctWidth>0</wp14:pctWidth>
+                </wp14:sizeRelH>
+                <wp14:sizeRelV relativeFrom="margin">
+                  <wp14:pctHeight>0</wp14:pctHeight>
+                </wp14:sizeRelV>
+              </wp:anchor>
+            </w:drawing>
+          </mc:Choice>
+          <mc:Fallback>
+            <w:pict>
+              <v:shapetype w14:anchorId="1624C7E2" id="_x0000_t202" coordsize="21600,21600" o:spt="202" path="m,l,21600r21600,l21600,xe">
+                <v:stroke joinstyle="miter"/>
+                <v:path gradientshapeok="t" o:connecttype="rect"/>
+              </v:shapetype>
+              <v:shape id="Text Box 4" o:spid="_x0000_s1026" type="#_x0000_t202" style="position:absolute;margin-left:1.1pt;margin-top:3.2pt;width:463.75pt;height:666.15pt;z-index:251659264;visibility:visible;mso-wrap-style:square;mso-width-percent:0;mso-height-percent:0;mso-wrap-distance-left:9pt;mso-wrap-distance-top:0;mso-wrap-distance-right:9pt;mso-wrap-distance-bottom:0;mso-position-horizontal:absolute;mso-position-horizontal-relative:text;mso-position-vertical:absolute;mso-position-vertical-relative:text;mso-width-percent:0;mso-height-percent:0;mso-width-relative:margin;mso-height-relative:margin;v-text-anchor:top" o:gfxdata="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" fillcolor="white [3201]" strokeweight=".5pt">
+                <v:textbox>
+                  <w:txbxContent>
+                    <w:p>
+                      <w:pPr>
+                        <w:rPr>
+                          <w:sz w:val="22"/>
+                          <w:szCs w:val="22"/>
+                        </w:rPr>
+                      </w:pPr>
+                      <w:r>
+                        <w:rPr>
+                          <w:i/>
+                          <w:iCs/>
+                          <w:sz w:val="22"/>
+                          <w:szCs w:val="22"/>
+                          <w:highlight w:val="lightGray"/>
+                        </w:rPr>
+                        <w:t>You should give a short description of the main code(s) that will be developed during your eCSE project, giving links where appropriate.</w:t>
+                      </w:r>
+                    </w:p>
+                    <w:p>
+                      <w:pPr>
+                        <w:rPr>
+                          <w:sz w:val="22"/>
+                          <w:szCs w:val="22"/>
+                        </w:rPr>
+                      </w:pPr>
+                    </w:p>
+                    <w:p/>
+                  </w:txbxContent>
+                </v:textbox>
+              </v:shape>
+            </w:pict>
+          </mc:Fallback>
+        </mc:AlternateContent>
+      </w:r>
+    </w:p>
+    <w:p/>
+    <w:p>
+      <w:pPr>
+        <w:widowControl/>
+        <w:suppressAutoHyphens w:val="0"/>
+        <w:rPr>
+          <w:rFonts w:ascii="Arial" w:hAnsi="Arial" w:cs="Arial"/>
+          <w:b/>
+        </w:rPr>
+      </w:pPr>
+      <w:r>
+        <w:br w:type="page"/>
+      </w:r>
+    </w:p>
+    <w:p>
+      <w:pPr>
+        <w:pStyle w:val="Heading2"/>
+        <w:tabs>
+          <w:tab w:val="clear" w:pos="0"/>
+          <w:tab w:val="num" w:pos="-142"/>
+        </w:tabs>
+        <w:ind w:left="-142"/>
+        <w:rPr>
+          <w:sz w:val="24"/>
+        </w:rPr>
+      </w:pPr>
+      <w:r>
+        <w:rPr>
+          <w:sz w:val="24"/>
+        </w:rPr>
+        <w:lastRenderedPageBreak/>
+        <w:t>3. Scaling evidence for the code(s) (max 2 pages</w:t>
+      </w:r>
+      <w:r>
+        <w:rPr>
+          <w:sz w:val="24"/>
+        </w:rPr>
+        <w:t xml:space="preserve"> including any diagrams</w:t>
+      </w:r>
+      <w:r>
+        <w:rPr>
+          <w:sz w:val="24"/>
+        </w:rPr>
+        <w:t>)</w:t>
+      </w:r>
+    </w:p>
+    <w:p>
+      <w:pPr>
+        <w:pStyle w:val="Heading2"/>
+        <w:tabs>
+          <w:tab w:val="clear" w:pos="0"/>
+          <w:tab w:val="num" w:pos="-142"/>
+        </w:tabs>
+        <w:ind w:left="-142"/>
+        <w:rPr>
+          <w:sz w:val="24"/>
+        </w:rPr>
+      </w:pPr>
+      <w:r>
+        <w:rPr>
+          <w:noProof/>
+          <w:sz w:val="24"/>
+        </w:rPr>
+        <mc:AlternateContent>
+          <mc:Choice Requires="wps">
+            <w:drawing>
+              <wp:anchor distT="0" distB="0" distL="114300" distR="114300" simplePos="0" relativeHeight="251660288" behindDoc="0" locked="0" layoutInCell="1" allowOverlap="1" wp14:anchorId="05ECB7FB" wp14:editId="6C98D406">
+                <wp:simplePos x="0" y="0"/>
+                <wp:positionH relativeFrom="column">
+                  <wp:posOffset>-50830</wp:posOffset>
+                </wp:positionH>
+                <wp:positionV relativeFrom="paragraph">
+                  <wp:posOffset>81410</wp:posOffset>
+                </wp:positionV>
+                <wp:extent cx="6012000" cy="8748000"/>
+                <wp:effectExtent l="0" t="0" r="8255" b="15240"/>
+                <wp:wrapNone/>
+                <wp:docPr id="5" name="Text Box 5"/>
+                <wp:cNvGraphicFramePr/>
+                <a:graphic xmlns:a="http://schemas.openxmlformats.org/drawingml/2006/main">
+                  <a:graphicData uri="http://schemas.microsoft.com/office/word/2010/wordprocessingShape">
+                    <wps:wsp>
+                      <wps:cNvSpPr txBox="1"/>
+                      <wps:spPr>
+                        <a:xfrm>
+                          <a:off x="0" y="0"/>
+                          <a:ext cx="6012000" cy="8748000"/>
                         </a:xfrm>
                         <a:prstGeom prst="rect">
                           <a:avLst/>
@@ -1386,47 +1457,7 @@
                                 <w:iCs/>
                                 <w:highlight w:val="lightGray"/>
                               </w:rPr>
-                              <w:t xml:space="preserve">Please give quantitative evidence </w:t>
-                            </w:r>
-                            <w:r>
-                              <w:rPr>
-                                <w:i/>
-                                <w:iCs/>
-                                <w:highlight w:val="lightGray"/>
-                              </w:rPr>
-                              <w:t xml:space="preserve">to show that the </w:t>
-                            </w:r>
-                            <w:r>
-                              <w:rPr>
-                                <w:i/>
-                                <w:iCs/>
-                                <w:highlight w:val="lightGray"/>
-                              </w:rPr>
-                              <w:t xml:space="preserve">code achieves </w:t>
-                            </w:r>
-                            <w:r>
-                              <w:rPr>
-                                <w:i/>
-                                <w:iCs/>
-                                <w:highlight w:val="lightGray"/>
-                              </w:rPr>
-                              <w:t>good performance</w:t>
-                            </w:r>
-                            <w:r>
-                              <w:rPr>
-                                <w:i/>
-                                <w:iCs/>
-                                <w:highlight w:val="lightGray"/>
-                              </w:rPr>
-                              <w:t xml:space="preserve"> </w:t>
-                            </w:r>
-                            <w:r>
-                              <w:rPr>
-                                <w:i/>
-                                <w:iCs/>
-                                <w:highlight w:val="lightGray"/>
-                              </w:rPr>
-                              <w:t>for typical use cases</w:t>
+                              <w:t>Please give quantitative evidence to show that the code achieves good performance for typical use cases</w:t>
                             </w:r>
                             <w:r>
                               <w:rPr>
@@ -1488,23 +1519,7 @@
                                 <w:iCs/>
                                 <w:highlight w:val="lightGray"/>
                               </w:rPr>
-                              <w:t xml:space="preserve"> for the code on ARCHER or another </w:t>
-                            </w:r>
-                            <w:r>
-                              <w:rPr>
-                                <w:i/>
-                                <w:iCs/>
-                                <w:highlight w:val="lightGray"/>
-                              </w:rPr>
-                              <w:t xml:space="preserve">suitable </w:t>
-                            </w:r>
-                            <w:r>
-                              <w:rPr>
-                                <w:i/>
-                                <w:iCs/>
-                                <w:highlight w:val="lightGray"/>
-                              </w:rPr>
-                              <w:t>HPC system. The runtime (or performance) axis should be plotted on a linear scale, not a log scale.</w:t>
+                              <w:t xml:space="preserve"> for the code on ARCHER or another suitable HPC system. The runtime (or performance) axis should be plotted on a linear scale, not a log scale.</w:t>
                             </w:r>
                           </w:p>
                           <w:p>
@@ -1526,23 +1541,7 @@
                                 <w:iCs/>
                                 <w:highlight w:val="lightGray"/>
                               </w:rPr>
-                              <w:t xml:space="preserve">Parallel efficiency against number of nodes, again using the code on ARCHER or another </w:t>
-                            </w:r>
-                            <w:r>
-                              <w:rPr>
-                                <w:i/>
-                                <w:iCs/>
-                                <w:highlight w:val="lightGray"/>
-                              </w:rPr>
-                              <w:t xml:space="preserve">suitable </w:t>
-                            </w:r>
-                            <w:r>
-                              <w:rPr>
-                                <w:i/>
-                                <w:iCs/>
-                                <w:highlight w:val="lightGray"/>
-                              </w:rPr>
-                              <w:t xml:space="preserve">HPC system. The parallel efficiency axis should be plotted on a linear scale, not a log scale. </w:t>
+                              <w:t xml:space="preserve">Parallel efficiency against number of nodes, again using the code on ARCHER or another suitable HPC system. The parallel efficiency axis should be plotted on a linear scale, not a log scale. </w:t>
                             </w:r>
                           </w:p>
                           <w:p>
@@ -1564,41 +1563,23 @@
                                 <w:iCs/>
                                 <w:highlight w:val="lightGray"/>
                               </w:rPr>
-                              <w:t xml:space="preserve">For </w:t>
+                              <w:t>For software planning to make use of a single node (or less) only, please supply a description of the single node performance, rather than the two points above.</w:t>
                             </w:r>
+                          </w:p>
+                          <w:p>
+                            <w:pPr>
+                              <w:rPr>
+                                <w:i/>
+                                <w:iCs/>
+                              </w:rPr>
+                            </w:pPr>
                             <w:r>
                               <w:rPr>
                                 <w:i/>
                                 <w:iCs/>
                                 <w:highlight w:val="lightGray"/>
                               </w:rPr>
-                              <w:t>software</w:t>
-                            </w:r>
-                            <w:r>
-                              <w:rPr>
-                                <w:i/>
-                                <w:iCs/>
-                                <w:highlight w:val="lightGray"/>
-                              </w:rPr>
-                              <w:t xml:space="preserve"> planning to make use of a single node (or less) only, please supply a description of the single node performance, rather than the two points above.</w:t>
-                            </w:r>
-                          </w:p>
-                          <w:p>
-                            <w:r>
-                              <w:rPr>
-                                <w:i/>
-                                <w:iCs/>
-                                <w:highlight w:val="lightGray"/>
-                              </w:rPr>
-                              <w:t>The above</w:t>
-                            </w:r>
-                            <w:r>
-                              <w:rPr>
-                                <w:i/>
-                                <w:iCs/>
-                                <w:highlight w:val="lightGray"/>
-                              </w:rPr>
-                              <w:t xml:space="preserve"> may come from Tier-1 systems such as ARCHER, or in the case where a code will be ported from a Tier-2 system to ARCHER2, this evidence may come from Tier-2 systems. </w:t>
+                              <w:t xml:space="preserve">The above may come from Tier-1 systems such as ARCHER, or in the case where a code will be ported from a Tier-2 system to ARCHER2, this evidence may come from Tier-2 systems. </w:t>
                             </w:r>
                             <w:r>
                               <w:rPr>
@@ -1622,15 +1603,7 @@
                                 <w:iCs/>
                                 <w:highlight w:val="lightGray"/>
                               </w:rPr>
-                              <w:t xml:space="preserve">If the application is developing new algorithms for which performance data is not yet available then the performance </w:t>
-                            </w:r>
-                            <w:r>
-                              <w:rPr>
-                                <w:i/>
-                                <w:iCs/>
-                                <w:highlight w:val="lightGray"/>
-                              </w:rPr>
-                              <w:t>expected on completion of the project should be given and justified.</w:t>
+                              <w:t>If the application is developing new algorithms for which performance data is not yet available then the performance expected on completion of the project should be given and justified.</w:t>
                             </w:r>
                             <w:r>
                               <w:rPr>
@@ -1646,9 +1619,30 @@
                                 <w:iCs/>
                                 <w:highlight w:val="lightGray"/>
                               </w:rPr>
-                              <w:t>If you require help in evaluating the performance of your code on a particular problem then please contact the ARCHER2 service desk (support@archer2.ac.uk).</w:t>
+                              <w:t>If you require help in evaluating the performance of your code on a particular problem then please contact the ARCHER2 service desk (</w:t>
+                            </w:r>
+                            <w:hyperlink r:id="rId11" w:history="1">
+                              <w:r>
+                                <w:rPr>
+                                  <w:rStyle w:val="Hyperlink"/>
+                                  <w:i/>
+                                  <w:iCs/>
+                                  <w:highlight w:val="lightGray"/>
+                                </w:rPr>
+                                <w:t>support@archer2.ac.uk</w:t>
+                              </w:r>
+                            </w:hyperlink>
+                            <w:r>
+                              <w:rPr>
+                                <w:i/>
+                                <w:iCs/>
+                                <w:highlight w:val="lightGray"/>
+                              </w:rPr>
+                              <w:t>).</w:t>
                             </w:r>
                           </w:p>
+                          <w:p/>
+                          <w:p/>
                         </w:txbxContent>
                       </wps:txbx>
                       <wps:bodyPr rot="0" spcFirstLastPara="0" vertOverflow="overflow" horzOverflow="overflow" vert="horz" wrap="square" lIns="91440" tIns="45720" rIns="91440" bIns="45720" numCol="1" spcCol="0" rtlCol="0" fromWordArt="0" anchor="t" anchorCtr="0" forceAA="0" compatLnSpc="1">
@@ -1671,11 +1665,7 @@
           </mc:Choice>
           <mc:Fallback>
             <w:pict>
-              <v:shapetype w14:anchorId="791B2F32" id="_x0000_t202" coordsize="21600,21600" o:spt="202" path="m,l,21600r21600,l21600,xe">
-                <v:stroke joinstyle="miter"/>
-                <v:path gradientshapeok="t" o:connecttype="rect"/>
-              </v:shapetype>
-              <v:shape id="Text Box 2" o:spid="_x0000_s1026" type="#_x0000_t202" style="position:absolute;margin-left:-3.35pt;margin-top:13.9pt;width:454.2pt;height:678.2pt;z-index:251660288;visibility:visible;mso-wrap-style:square;mso-width-percent:0;mso-height-percent:0;mso-wrap-distance-left:9pt;mso-wrap-distance-top:0;mso-wrap-distance-right:9pt;mso-wrap-distance-bottom:0;mso-position-horizontal:absolute;mso-position-horizontal-relative:text;mso-position-vertical:absolute;mso-position-vertical-relative:text;mso-width-percent:0;mso-height-percent:0;mso-width-relative:margin;mso-height-relative:margin;v-text-anchor:top" o:gfxdata="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" fillcolor="white [3201]" strokeweight=".5pt">
+              <v:shape w14:anchorId="05ECB7FB" id="Text Box 5" o:spid="_x0000_s1027" type="#_x0000_t202" style="position:absolute;left:0;text-align:left;margin-left:-4pt;margin-top:6.4pt;width:473.4pt;height:688.8pt;z-index:251660288;visibility:visible;mso-wrap-style:square;mso-width-percent:0;mso-height-percent:0;mso-wrap-distance-left:9pt;mso-wrap-distance-top:0;mso-wrap-distance-right:9pt;mso-wrap-distance-bottom:0;mso-position-horizontal:absolute;mso-position-horizontal-relative:text;mso-position-vertical:absolute;mso-position-vertical-relative:text;mso-width-percent:0;mso-height-percent:0;mso-width-relative:margin;mso-height-relative:margin;v-text-anchor:top" o:gfxdata="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" fillcolor="white [3201]" strokeweight=".5pt">
                 <v:textbox>
                   <w:txbxContent>
                     <w:p>
@@ -1692,47 +1682,7 @@
                           <w:iCs/>
                           <w:highlight w:val="lightGray"/>
                         </w:rPr>
-                        <w:t xml:space="preserve">Please give quantitative evidence </w:t>
-                      </w:r>
-                      <w:r>
-                        <w:rPr>
-                          <w:i/>
-                          <w:iCs/>
-                          <w:highlight w:val="lightGray"/>
-                        </w:rPr>
-                        <w:t xml:space="preserve">to show that the </w:t>
-                      </w:r>
-                      <w:r>
-                        <w:rPr>
-                          <w:i/>
-                          <w:iCs/>
-                          <w:highlight w:val="lightGray"/>
-                        </w:rPr>
-                        <w:t xml:space="preserve">code achieves </w:t>
-                      </w:r>
-                      <w:r>
-                        <w:rPr>
-                          <w:i/>
-                          <w:iCs/>
-                          <w:highlight w:val="lightGray"/>
-                        </w:rPr>
-                        <w:t>good performance</w:t>
-                      </w:r>
-                      <w:r>
-                        <w:rPr>
-                          <w:i/>
-                          <w:iCs/>
-                          <w:highlight w:val="lightGray"/>
-                        </w:rPr>
-                        <w:t xml:space="preserve"> </w:t>
-                      </w:r>
-                      <w:r>
-                        <w:rPr>
-                          <w:i/>
-                          <w:iCs/>
-                          <w:highlight w:val="lightGray"/>
-                        </w:rPr>
-                        <w:t>for typical use cases</w:t>
+                        <w:t>Please give quantitative evidence to show that the code achieves good performance for typical use cases</w:t>
                       </w:r>
                       <w:r>
                         <w:rPr>
@@ -1794,23 +1744,7 @@
                           <w:iCs/>
                           <w:highlight w:val="lightGray"/>
                         </w:rPr>
-                        <w:t xml:space="preserve"> for the code on ARCHER or another </w:t>
-                      </w:r>
-                      <w:r>
-                        <w:rPr>
-                          <w:i/>
-                          <w:iCs/>
-                          <w:highlight w:val="lightGray"/>
-                        </w:rPr>
-                        <w:t xml:space="preserve">suitable </w:t>
-                      </w:r>
-                      <w:r>
-                        <w:rPr>
-                          <w:i/>
-                          <w:iCs/>
-                          <w:highlight w:val="lightGray"/>
-                        </w:rPr>
-                        <w:t>HPC system. The runtime (or performance) axis should be plotted on a linear scale, not a log scale.</w:t>
+                        <w:t xml:space="preserve"> for the code on ARCHER or another suitable HPC system. The runtime (or performance) axis should be plotted on a linear scale, not a log scale.</w:t>
                       </w:r>
                     </w:p>
                     <w:p>
@@ -1832,23 +1766,7 @@
                           <w:iCs/>
                           <w:highlight w:val="lightGray"/>
                         </w:rPr>
-                        <w:t xml:space="preserve">Parallel efficiency against number of nodes, again using the code on ARCHER or another </w:t>
-                      </w:r>
-                      <w:r>
-                        <w:rPr>
-                          <w:i/>
-                          <w:iCs/>
-                          <w:highlight w:val="lightGray"/>
-                        </w:rPr>
-                        <w:t xml:space="preserve">suitable </w:t>
-                      </w:r>
-                      <w:r>
-                        <w:rPr>
-                          <w:i/>
-                          <w:iCs/>
-                          <w:highlight w:val="lightGray"/>
-                        </w:rPr>
-                        <w:t xml:space="preserve">HPC system. The parallel efficiency axis should be plotted on a linear scale, not a log scale. </w:t>
+                        <w:t xml:space="preserve">Parallel efficiency against number of nodes, again using the code on ARCHER or another suitable HPC system. The parallel efficiency axis should be plotted on a linear scale, not a log scale. </w:t>
                       </w:r>
                     </w:p>
                     <w:p>
@@ -1870,41 +1788,23 @@
                           <w:iCs/>
                           <w:highlight w:val="lightGray"/>
                         </w:rPr>
-                        <w:t xml:space="preserve">For </w:t>
+                        <w:t>For software planning to make use of a single node (or less) only, please supply a description of the single node performance, rather than the two points above.</w:t>
                       </w:r>
+                    </w:p>
+                    <w:p>
+                      <w:pPr>
+                        <w:rPr>
+                          <w:i/>
+                          <w:iCs/>
+                        </w:rPr>
+                      </w:pPr>
                       <w:r>
                         <w:rPr>
                           <w:i/>
                           <w:iCs/>
                           <w:highlight w:val="lightGray"/>
                         </w:rPr>
-                        <w:t>software</w:t>
-                      </w:r>
-                      <w:r>
-                        <w:rPr>
-                          <w:i/>
-                          <w:iCs/>
-                          <w:highlight w:val="lightGray"/>
-                        </w:rPr>
-                        <w:t xml:space="preserve"> planning to make use of a single node (or less) only, please supply a description of the single node performance, rather than the two points above.</w:t>
-                      </w:r>
-                    </w:p>
-                    <w:p>
-                      <w:r>
-                        <w:rPr>
-                          <w:i/>
-                          <w:iCs/>
-                          <w:highlight w:val="lightGray"/>
-                        </w:rPr>
-                        <w:t>The above</w:t>
-                      </w:r>
-                      <w:r>
-                        <w:rPr>
-                          <w:i/>
-                          <w:iCs/>
-                          <w:highlight w:val="lightGray"/>
-                        </w:rPr>
-                        <w:t xml:space="preserve"> may come from Tier-1 systems such as ARCHER, or in the case where a code will be ported from a Tier-2 system to ARCHER2, this evidence may come from Tier-2 systems. </w:t>
+                        <w:t xml:space="preserve">The above may come from Tier-1 systems such as ARCHER, or in the case where a code will be ported from a Tier-2 system to ARCHER2, this evidence may come from Tier-2 systems. </w:t>
                       </w:r>
                       <w:r>
                         <w:rPr>
@@ -1928,15 +1828,7 @@
                           <w:iCs/>
                           <w:highlight w:val="lightGray"/>
                         </w:rPr>
-                        <w:t xml:space="preserve">If the application is developing new algorithms for which performance data is not yet available then the performance </w:t>
-                      </w:r>
-                      <w:r>
-                        <w:rPr>
-                          <w:i/>
-                          <w:iCs/>
-                          <w:highlight w:val="lightGray"/>
-                        </w:rPr>
-                        <w:t>expected on completion of the project should be given and justified.</w:t>
+                        <w:t>If the application is developing new algorithms for which performance data is not yet available then the performance expected on completion of the project should be given and justified.</w:t>
                       </w:r>
                       <w:r>
                         <w:rPr>
@@ -1952,9 +1844,30 @@
                           <w:iCs/>
                           <w:highlight w:val="lightGray"/>
                         </w:rPr>
-                        <w:t>If you require help in evaluating the performance of your code on a particular problem then please contact the ARCHER2 service desk (support@archer2.ac.uk).</w:t>
+                        <w:t>If you require help in evaluating the performance of your code on a particular problem then please contact the ARCHER2 service desk (</w:t>
+                      </w:r>
+                      <w:hyperlink r:id="rId12" w:history="1">
+                        <w:r>
+                          <w:rPr>
+                            <w:rStyle w:val="Hyperlink"/>
+                            <w:i/>
+                            <w:iCs/>
+                            <w:highlight w:val="lightGray"/>
+                          </w:rPr>
+                          <w:t>support@archer2.ac.uk</w:t>
+                        </w:r>
+                      </w:hyperlink>
+                      <w:r>
+                        <w:rPr>
+                          <w:i/>
+                          <w:iCs/>
+                          <w:highlight w:val="lightGray"/>
+                        </w:rPr>
+                        <w:t>).</w:t>
                       </w:r>
                     </w:p>
+                    <w:p/>
+                    <w:p/>
                   </w:txbxContent>
                 </v:textbox>
               </v:shape>
@@ -1965,245 +1878,173 @@
     </w:p>
     <w:p>
       <w:pPr>
+        <w:widowControl/>
+        <w:suppressAutoHyphens w:val="0"/>
+        <w:rPr>
+          <w:rFonts w:ascii="Arial" w:hAnsi="Arial" w:cs="Arial"/>
+          <w:b/>
+        </w:rPr>
+      </w:pPr>
+      <w:r>
+        <w:br w:type="page"/>
+      </w:r>
+    </w:p>
+    <w:p>
+      <w:pPr>
         <w:pStyle w:val="Heading2"/>
         <w:numPr>
           <w:ilvl w:val="0"/>
           <w:numId w:val="0"/>
         </w:numPr>
+        <w:ind w:left="-142"/>
         <w:rPr>
           <w:sz w:val="24"/>
         </w:rPr>
       </w:pPr>
       <w:r>
         <w:rPr>
+          <w:noProof/>
           <w:sz w:val="24"/>
         </w:rPr>
-        <w:t>4</w:t>
-      </w:r>
-      <w:r>
-        <w:rPr>
-          <w:sz w:val="24"/>
-        </w:rPr>
-        <w:t xml:space="preserve">. </w:t>
-      </w:r>
-      <w:r>
-        <w:rPr>
-          <w:sz w:val="24"/>
-        </w:rPr>
-        <w:t>Sustainability</w:t>
-      </w:r>
-      <w:r>
-        <w:rPr>
-          <w:sz w:val="24"/>
-        </w:rPr>
-        <w:t xml:space="preserve">, </w:t>
-      </w:r>
-      <w:r>
-        <w:rPr>
-          <w:sz w:val="24"/>
-        </w:rPr>
-        <w:t xml:space="preserve">maintenance </w:t>
-      </w:r>
-      <w:r>
-        <w:rPr>
-          <w:sz w:val="24"/>
-        </w:rPr>
-        <w:t xml:space="preserve">and availability </w:t>
-      </w:r>
-      <w:r>
-        <w:rPr>
-          <w:sz w:val="24"/>
-        </w:rPr>
-        <w:t>of codes</w:t>
-      </w:r>
-      <w:r>
-        <w:rPr>
-          <w:sz w:val="24"/>
-        </w:rPr>
-        <w:t xml:space="preserve"> </w:t>
-      </w:r>
-      <w:r>
-        <w:rPr>
-          <w:sz w:val="24"/>
-        </w:rPr>
-        <w:t>(</w:t>
-      </w:r>
-      <w:r>
-        <w:rPr>
-          <w:sz w:val="24"/>
-          <w:szCs w:val="30"/>
-          <w:lang w:val="en-US"/>
-        </w:rPr>
-        <w:t>max</w:t>
-      </w:r>
-      <w:r>
-        <w:rPr>
-          <w:sz w:val="24"/>
-          <w:szCs w:val="30"/>
-          <w:lang w:val="en-US"/>
-        </w:rPr>
-        <w:t xml:space="preserve">. </w:t>
-      </w:r>
-      <w:r>
-        <w:rPr>
-          <w:sz w:val="24"/>
-          <w:szCs w:val="30"/>
-          <w:lang w:val="en-US"/>
-        </w:rPr>
-        <w:t>1</w:t>
-      </w:r>
-      <w:r>
-        <w:rPr>
-          <w:sz w:val="24"/>
-          <w:szCs w:val="30"/>
-          <w:lang w:val="en-US"/>
-        </w:rPr>
-        <w:t xml:space="preserve"> page</w:t>
-      </w:r>
-      <w:r>
-        <w:rPr>
-          <w:sz w:val="24"/>
-        </w:rPr>
-        <w:t>)</w:t>
+        <w:lastRenderedPageBreak/>
+        <mc:AlternateContent>
+          <mc:Choice Requires="wps">
+            <w:drawing>
+              <wp:anchor distT="0" distB="0" distL="114300" distR="114300" simplePos="0" relativeHeight="251663360" behindDoc="0" locked="0" layoutInCell="1" allowOverlap="1" wp14:anchorId="03FD09A7" wp14:editId="7DF0BCD3">
+                <wp:simplePos x="0" y="0"/>
+                <wp:positionH relativeFrom="column">
+                  <wp:posOffset>-7630</wp:posOffset>
+                </wp:positionH>
+                <wp:positionV relativeFrom="paragraph">
+                  <wp:posOffset>-14830</wp:posOffset>
+                </wp:positionV>
+                <wp:extent cx="6062400" cy="9093600"/>
+                <wp:effectExtent l="0" t="0" r="8255" b="12700"/>
+                <wp:wrapNone/>
+                <wp:docPr id="9" name="Text Box 9"/>
+                <wp:cNvGraphicFramePr/>
+                <a:graphic xmlns:a="http://schemas.openxmlformats.org/drawingml/2006/main">
+                  <a:graphicData uri="http://schemas.microsoft.com/office/word/2010/wordprocessingShape">
+                    <wps:wsp>
+                      <wps:cNvSpPr txBox="1"/>
+                      <wps:spPr>
+                        <a:xfrm>
+                          <a:off x="0" y="0"/>
+                          <a:ext cx="6062400" cy="9093600"/>
+                        </a:xfrm>
+                        <a:prstGeom prst="rect">
+                          <a:avLst/>
+                        </a:prstGeom>
+                        <a:solidFill>
+                          <a:schemeClr val="lt1"/>
+                        </a:solidFill>
+                        <a:ln w="6350">
+                          <a:solidFill>
+                            <a:prstClr val="black"/>
+                          </a:solidFill>
+                        </a:ln>
+                      </wps:spPr>
+                      <wps:txbx>
+                        <w:txbxContent>
+                          <w:p>
+                            <w:r>
+                              <w:rPr>
+                                <w:i/>
+                                <w:iCs/>
+                                <w:highlight w:val="lightGray"/>
+                              </w:rPr>
+                              <w:t>Second page</w:t>
+                            </w:r>
+                            <w:r>
+                              <w:rPr>
+                                <w:i/>
+                                <w:iCs/>
+                                <w:highlight w:val="lightGray"/>
+                              </w:rPr>
+                              <w:t xml:space="preserve"> for section 3</w:t>
+                            </w:r>
+                            <w:r>
+                              <w:rPr>
+                                <w:i/>
+                                <w:iCs/>
+                                <w:highlight w:val="lightGray"/>
+                              </w:rPr>
+                              <w:t xml:space="preserve"> if needed</w:t>
+                            </w:r>
+                          </w:p>
+                          <w:p/>
+                        </w:txbxContent>
+                      </wps:txbx>
+                      <wps:bodyPr rot="0" spcFirstLastPara="0" vertOverflow="overflow" horzOverflow="overflow" vert="horz" wrap="square" lIns="91440" tIns="45720" rIns="91440" bIns="45720" numCol="1" spcCol="0" rtlCol="0" fromWordArt="0" anchor="t" anchorCtr="0" forceAA="0" compatLnSpc="1">
+                        <a:prstTxWarp prst="textNoShape">
+                          <a:avLst/>
+                        </a:prstTxWarp>
+                        <a:noAutofit/>
+                      </wps:bodyPr>
+                    </wps:wsp>
+                  </a:graphicData>
+                </a:graphic>
+                <wp14:sizeRelH relativeFrom="margin">
+                  <wp14:pctWidth>0</wp14:pctWidth>
+                </wp14:sizeRelH>
+                <wp14:sizeRelV relativeFrom="margin">
+                  <wp14:pctHeight>0</wp14:pctHeight>
+                </wp14:sizeRelV>
+              </wp:anchor>
+            </w:drawing>
+          </mc:Choice>
+          <mc:Fallback>
+            <w:pict>
+              <v:shape w14:anchorId="03FD09A7" id="Text Box 9" o:spid="_x0000_s1028" type="#_x0000_t202" style="position:absolute;left:0;text-align:left;margin-left:-.6pt;margin-top:-1.15pt;width:477.35pt;height:716.05pt;z-index:251663360;visibility:visible;mso-wrap-style:square;mso-width-percent:0;mso-height-percent:0;mso-wrap-distance-left:9pt;mso-wrap-distance-top:0;mso-wrap-distance-right:9pt;mso-wrap-distance-bottom:0;mso-position-horizontal:absolute;mso-position-horizontal-relative:text;mso-position-vertical:absolute;mso-position-vertical-relative:text;mso-width-percent:0;mso-height-percent:0;mso-width-relative:margin;mso-height-relative:margin;v-text-anchor:top" o:gfxdata="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" fillcolor="white [3201]" strokeweight=".5pt">
+                <v:textbox>
+                  <w:txbxContent>
+                    <w:p>
+                      <w:r>
+                        <w:rPr>
+                          <w:i/>
+                          <w:iCs/>
+                          <w:highlight w:val="lightGray"/>
+                        </w:rPr>
+                        <w:t>Second page</w:t>
+                      </w:r>
+                      <w:r>
+                        <w:rPr>
+                          <w:i/>
+                          <w:iCs/>
+                          <w:highlight w:val="lightGray"/>
+                        </w:rPr>
+                        <w:t xml:space="preserve"> for section 3</w:t>
+                      </w:r>
+                      <w:r>
+                        <w:rPr>
+                          <w:i/>
+                          <w:iCs/>
+                          <w:highlight w:val="lightGray"/>
+                        </w:rPr>
+                        <w:t xml:space="preserve"> if needed</w:t>
+                      </w:r>
+                    </w:p>
+                    <w:p/>
+                  </w:txbxContent>
+                </v:textbox>
+              </v:shape>
+            </w:pict>
+          </mc:Fallback>
+        </mc:AlternateContent>
       </w:r>
     </w:p>
-    <w:tbl>
-      <w:tblPr>
-        <w:tblW w:w="4971" w:type="pct"/>
-        <w:tblBorders>
-          <w:top w:val="single" w:sz="4" w:space="0" w:color="auto"/>
-          <w:left w:val="single" w:sz="4" w:space="0" w:color="auto"/>
-          <w:bottom w:val="single" w:sz="4" w:space="0" w:color="auto"/>
-          <w:right w:val="single" w:sz="4" w:space="0" w:color="auto"/>
-          <w:insideH w:val="single" w:sz="4" w:space="0" w:color="auto"/>
-          <w:insideV w:val="single" w:sz="4" w:space="0" w:color="auto"/>
-        </w:tblBorders>
-        <w:tblLook w:val="04A0" w:firstRow="1" w:lastRow="0" w:firstColumn="1" w:lastColumn="0" w:noHBand="0" w:noVBand="1"/>
-      </w:tblPr>
-      <w:tblGrid>
-        <w:gridCol w:w="8996"/>
-      </w:tblGrid>
-      <w:tr>
-        <w:trPr>
-          <w:trHeight w:val="12574"/>
-        </w:trPr>
-        <w:tc>
-          <w:tcPr>
-            <w:tcW w:w="5000" w:type="pct"/>
-            <w:shd w:val="clear" w:color="auto" w:fill="auto"/>
-          </w:tcPr>
-          <w:p>
-            <w:pPr>
-              <w:rPr>
-                <w:i/>
-                <w:iCs/>
-                <w:highlight w:val="lightGray"/>
-              </w:rPr>
-            </w:pPr>
-            <w:r>
-              <w:rPr>
-                <w:i/>
-                <w:iCs/>
-                <w:highlight w:val="lightGray"/>
-              </w:rPr>
-              <w:t>Please explain</w:t>
-            </w:r>
-            <w:r>
-              <w:rPr>
-                <w:i/>
-                <w:iCs/>
-                <w:highlight w:val="lightGray"/>
-              </w:rPr>
-              <w:t xml:space="preserve"> how</w:t>
-            </w:r>
-            <w:r>
-              <w:rPr>
-                <w:i/>
-                <w:iCs/>
-                <w:highlight w:val="lightGray"/>
-              </w:rPr>
-              <w:t xml:space="preserve"> </w:t>
-            </w:r>
-            <w:r>
-              <w:rPr>
-                <w:i/>
-                <w:iCs/>
-                <w:highlight w:val="lightGray"/>
-              </w:rPr>
-              <w:t>the software will be</w:t>
-            </w:r>
-          </w:p>
-          <w:p>
-            <w:pPr>
-              <w:pStyle w:val="ListParagraph"/>
-              <w:numPr>
-                <w:ilvl w:val="0"/>
-                <w:numId w:val="42"/>
-              </w:numPr>
-              <w:rPr>
-                <w:i/>
-                <w:iCs/>
-              </w:rPr>
-            </w:pPr>
-            <w:r>
-              <w:rPr>
-                <w:i/>
-                <w:iCs/>
-                <w:highlight w:val="lightGray"/>
-              </w:rPr>
-              <w:t>maintained both during and after the eCSE project.</w:t>
-            </w:r>
-            <w:r>
-              <w:rPr>
-                <w:i/>
-                <w:iCs/>
-                <w:highlight w:val="lightGray"/>
-              </w:rPr>
-              <w:t xml:space="preserve"> </w:t>
-            </w:r>
-          </w:p>
-          <w:p>
-            <w:pPr>
-              <w:pStyle w:val="ListParagraph"/>
-              <w:numPr>
-                <w:ilvl w:val="0"/>
-                <w:numId w:val="42"/>
-              </w:numPr>
-              <w:rPr>
-                <w:i/>
-                <w:iCs/>
-              </w:rPr>
-            </w:pPr>
-            <w:r>
-              <w:rPr>
-                <w:i/>
-                <w:iCs/>
-                <w:highlight w:val="lightGray"/>
-              </w:rPr>
-              <w:t>made available to ARCHER2 users and any licensing model used.</w:t>
-            </w:r>
-          </w:p>
-          <w:p>
-            <w:pPr>
-              <w:rPr>
-                <w:rFonts w:ascii="Arial" w:hAnsi="Arial" w:cs="Arial"/>
-              </w:rPr>
-            </w:pPr>
-          </w:p>
-          <w:p>
-            <w:pPr>
-              <w:rPr>
-                <w:rFonts w:ascii="Arial" w:hAnsi="Arial" w:cs="Arial"/>
-              </w:rPr>
-            </w:pPr>
-          </w:p>
-        </w:tc>
-      </w:tr>
-    </w:tbl>
     <w:p>
       <w:pPr>
-        <w:pStyle w:val="Heading2"/>
-      </w:pPr>
+        <w:widowControl/>
+        <w:suppressAutoHyphens w:val="0"/>
+        <w:rPr>
+          <w:rFonts w:ascii="Arial" w:hAnsi="Arial" w:cs="Arial"/>
+          <w:b/>
+        </w:rPr>
+      </w:pPr>
+      <w:r>
+        <w:br w:type="page"/>
+      </w:r>
     </w:p>
     <w:p>
       <w:pPr>
@@ -2212,6 +2053,7 @@
           <w:ilvl w:val="0"/>
           <w:numId w:val="0"/>
         </w:numPr>
+        <w:ind w:left="-142"/>
         <w:rPr>
           <w:sz w:val="24"/>
         </w:rPr>
@@ -2220,7 +2062,50 @@
         <w:rPr>
           <w:sz w:val="24"/>
         </w:rPr>
-        <w:t xml:space="preserve">4. Sustainability and maintenance of codes </w:t>
+        <w:lastRenderedPageBreak/>
+        <w:t>4</w:t>
+      </w:r>
+      <w:r>
+        <w:rPr>
+          <w:sz w:val="24"/>
+        </w:rPr>
+        <w:t xml:space="preserve">. </w:t>
+      </w:r>
+      <w:r>
+        <w:rPr>
+          <w:sz w:val="24"/>
+        </w:rPr>
+        <w:t>Sustainability</w:t>
+      </w:r>
+      <w:r>
+        <w:rPr>
+          <w:sz w:val="24"/>
+        </w:rPr>
+        <w:t xml:space="preserve">, </w:t>
+      </w:r>
+      <w:r>
+        <w:rPr>
+          <w:sz w:val="24"/>
+        </w:rPr>
+        <w:t xml:space="preserve">maintenance </w:t>
+      </w:r>
+      <w:r>
+        <w:rPr>
+          <w:sz w:val="24"/>
+        </w:rPr>
+        <w:t xml:space="preserve">and availability </w:t>
+      </w:r>
+      <w:r>
+        <w:rPr>
+          <w:sz w:val="24"/>
+        </w:rPr>
+        <w:t>of codes</w:t>
+      </w:r>
+      <w:r>
+        <w:rPr>
+          <w:sz w:val="24"/>
+        </w:rPr>
+        <w:t xml:space="preserve"> </w:t>
       </w:r>
       <w:r>
         <w:rPr>
@@ -2234,7 +2119,7 @@
           <w:szCs w:val="30"/>
           <w:lang w:val="en-US"/>
         </w:rPr>
-        <w:t>max. 1</w:t>
+        <w:t>max</w:t>
       </w:r>
       <w:r>
         <w:rPr>
@@ -2242,6 +2127,22 @@
           <w:szCs w:val="30"/>
           <w:lang w:val="en-US"/>
         </w:rPr>
+        <w:t xml:space="preserve">. </w:t>
+      </w:r>
+      <w:r>
+        <w:rPr>
+          <w:sz w:val="24"/>
+          <w:szCs w:val="30"/>
+          <w:lang w:val="en-US"/>
+        </w:rPr>
+        <w:t>1</w:t>
+      </w:r>
+      <w:r>
+        <w:rPr>
+          <w:sz w:val="24"/>
+          <w:szCs w:val="30"/>
+          <w:lang w:val="en-US"/>
+        </w:rPr>
         <w:t xml:space="preserve"> page</w:t>
       </w:r>
       <w:r>
@@ -2251,65 +2152,339 @@
         <w:t>)</w:t>
       </w:r>
     </w:p>
-    <w:p/>
-    <w:tbl>
-      <w:tblPr>
-        <w:tblW w:w="4971" w:type="pct"/>
-        <w:tblBorders>
-          <w:top w:val="single" w:sz="4" w:space="0" w:color="auto"/>
-          <w:left w:val="single" w:sz="4" w:space="0" w:color="auto"/>
-          <w:bottom w:val="single" w:sz="4" w:space="0" w:color="auto"/>
-          <w:right w:val="single" w:sz="4" w:space="0" w:color="auto"/>
-          <w:insideH w:val="single" w:sz="4" w:space="0" w:color="auto"/>
-          <w:insideV w:val="single" w:sz="4" w:space="0" w:color="auto"/>
-        </w:tblBorders>
-        <w:tblLook w:val="04A0" w:firstRow="1" w:lastRow="0" w:firstColumn="1" w:lastColumn="0" w:noHBand="0" w:noVBand="1"/>
-      </w:tblPr>
-      <w:tblGrid>
-        <w:gridCol w:w="8996"/>
-      </w:tblGrid>
-      <w:tr>
-        <w:trPr>
-          <w:trHeight w:val="12574"/>
-        </w:trPr>
-        <w:tc>
-          <w:tcPr>
-            <w:tcW w:w="5000" w:type="pct"/>
-            <w:shd w:val="clear" w:color="auto" w:fill="auto"/>
-          </w:tcPr>
-          <w:p>
-            <w:pPr>
-              <w:rPr>
-                <w:i/>
-                <w:iCs/>
-              </w:rPr>
-            </w:pPr>
-            <w:r>
-              <w:rPr>
-                <w:i/>
-                <w:iCs/>
-                <w:highlight w:val="lightGray"/>
-              </w:rPr>
-              <w:t>Please explain how software will be maintained both during and after the eCSE project.</w:t>
-            </w:r>
-          </w:p>
-          <w:p>
-            <w:pPr>
-              <w:rPr>
-                <w:rFonts w:ascii="Arial" w:hAnsi="Arial" w:cs="Arial"/>
-              </w:rPr>
-            </w:pPr>
-          </w:p>
-          <w:p>
-            <w:pPr>
-              <w:rPr>
-                <w:rFonts w:ascii="Arial" w:hAnsi="Arial" w:cs="Arial"/>
-              </w:rPr>
-            </w:pPr>
-          </w:p>
-        </w:tc>
-      </w:tr>
-    </w:tbl>
+    <w:p>
+      <w:pPr>
+        <w:pStyle w:val="Heading2"/>
+        <w:tabs>
+          <w:tab w:val="clear" w:pos="0"/>
+          <w:tab w:val="num" w:pos="-142"/>
+        </w:tabs>
+        <w:ind w:left="-142"/>
+        <w:rPr>
+          <w:sz w:val="24"/>
+        </w:rPr>
+      </w:pPr>
+      <w:r>
+        <w:rPr>
+          <w:noProof/>
+          <w:sz w:val="24"/>
+        </w:rPr>
+        <mc:AlternateContent>
+          <mc:Choice Requires="wps">
+            <w:drawing>
+              <wp:anchor distT="0" distB="0" distL="114300" distR="114300" simplePos="0" relativeHeight="251661312" behindDoc="0" locked="0" layoutInCell="1" allowOverlap="1" wp14:anchorId="468307B3" wp14:editId="58A1B723">
+                <wp:simplePos x="0" y="0"/>
+                <wp:positionH relativeFrom="column">
+                  <wp:posOffset>-50830</wp:posOffset>
+                </wp:positionH>
+                <wp:positionV relativeFrom="paragraph">
+                  <wp:posOffset>74210</wp:posOffset>
+                </wp:positionV>
+                <wp:extent cx="6026400" cy="8791200"/>
+                <wp:effectExtent l="0" t="0" r="19050" b="10160"/>
+                <wp:wrapNone/>
+                <wp:docPr id="7" name="Text Box 7"/>
+                <wp:cNvGraphicFramePr/>
+                <a:graphic xmlns:a="http://schemas.openxmlformats.org/drawingml/2006/main">
+                  <a:graphicData uri="http://schemas.microsoft.com/office/word/2010/wordprocessingShape">
+                    <wps:wsp>
+                      <wps:cNvSpPr txBox="1"/>
+                      <wps:spPr>
+                        <a:xfrm>
+                          <a:off x="0" y="0"/>
+                          <a:ext cx="6026400" cy="8791200"/>
+                        </a:xfrm>
+                        <a:prstGeom prst="rect">
+                          <a:avLst/>
+                        </a:prstGeom>
+                        <a:solidFill>
+                          <a:schemeClr val="lt1"/>
+                        </a:solidFill>
+                        <a:ln w="6350">
+                          <a:solidFill>
+                            <a:prstClr val="black"/>
+                          </a:solidFill>
+                        </a:ln>
+                      </wps:spPr>
+                      <wps:txbx>
+                        <w:txbxContent>
+                          <w:p>
+                            <w:r>
+                              <w:rPr>
+                                <w:i/>
+                                <w:iCs/>
+                                <w:highlight w:val="lightGray"/>
+                              </w:rPr>
+                              <w:t>Please explain how software will be maintained both during and after the eCSE project.</w:t>
+                            </w:r>
+                          </w:p>
+                          <w:p/>
+                        </w:txbxContent>
+                      </wps:txbx>
+                      <wps:bodyPr rot="0" spcFirstLastPara="0" vertOverflow="overflow" horzOverflow="overflow" vert="horz" wrap="square" lIns="91440" tIns="45720" rIns="91440" bIns="45720" numCol="1" spcCol="0" rtlCol="0" fromWordArt="0" anchor="t" anchorCtr="0" forceAA="0" compatLnSpc="1">
+                        <a:prstTxWarp prst="textNoShape">
+                          <a:avLst/>
+                        </a:prstTxWarp>
+                        <a:noAutofit/>
+                      </wps:bodyPr>
+                    </wps:wsp>
+                  </a:graphicData>
+                </a:graphic>
+                <wp14:sizeRelH relativeFrom="margin">
+                  <wp14:pctWidth>0</wp14:pctWidth>
+                </wp14:sizeRelH>
+                <wp14:sizeRelV relativeFrom="margin">
+                  <wp14:pctHeight>0</wp14:pctHeight>
+                </wp14:sizeRelV>
+              </wp:anchor>
+            </w:drawing>
+          </mc:Choice>
+          <mc:Fallback>
+            <w:pict>
+              <v:shape w14:anchorId="468307B3" id="Text Box 7" o:spid="_x0000_s1029" type="#_x0000_t202" style="position:absolute;left:0;text-align:left;margin-left:-4pt;margin-top:5.85pt;width:474.5pt;height:692.2pt;z-index:251661312;visibility:visible;mso-wrap-style:square;mso-width-percent:0;mso-height-percent:0;mso-wrap-distance-left:9pt;mso-wrap-distance-top:0;mso-wrap-distance-right:9pt;mso-wrap-distance-bottom:0;mso-position-horizontal:absolute;mso-position-horizontal-relative:text;mso-position-vertical:absolute;mso-position-vertical-relative:text;mso-width-percent:0;mso-height-percent:0;mso-width-relative:margin;mso-height-relative:margin;v-text-anchor:top" o:gfxdata="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" fillcolor="white [3201]" strokeweight=".5pt">
+                <v:textbox>
+                  <w:txbxContent>
+                    <w:p>
+                      <w:r>
+                        <w:rPr>
+                          <w:i/>
+                          <w:iCs/>
+                          <w:highlight w:val="lightGray"/>
+                        </w:rPr>
+                        <w:t>Please explain how software will be maintained both during and after the eCSE project.</w:t>
+                      </w:r>
+                    </w:p>
+                    <w:p/>
+                  </w:txbxContent>
+                </v:textbox>
+              </v:shape>
+            </w:pict>
+          </mc:Fallback>
+        </mc:AlternateContent>
+      </w:r>
+    </w:p>
+    <w:p>
+      <w:pPr>
+        <w:widowControl/>
+        <w:suppressAutoHyphens w:val="0"/>
+        <w:rPr>
+          <w:rFonts w:ascii="Arial" w:hAnsi="Arial" w:cs="Arial"/>
+          <w:b/>
+        </w:rPr>
+      </w:pPr>
+      <w:r>
+        <w:br w:type="page"/>
+      </w:r>
+    </w:p>
+    <w:p>
+      <w:pPr>
+        <w:pStyle w:val="Heading2"/>
+        <w:tabs>
+          <w:tab w:val="clear" w:pos="0"/>
+          <w:tab w:val="num" w:pos="-142"/>
+        </w:tabs>
+        <w:ind w:left="-142"/>
+        <w:rPr>
+          <w:sz w:val="24"/>
+        </w:rPr>
+      </w:pPr>
+      <w:r>
+        <w:rPr>
+          <w:sz w:val="24"/>
+        </w:rPr>
+        <w:lastRenderedPageBreak/>
+        <w:t>5</w:t>
+      </w:r>
+      <w:r>
+        <w:rPr>
+          <w:sz w:val="24"/>
+        </w:rPr>
+        <w:t xml:space="preserve">. Availability of codes </w:t>
+      </w:r>
+      <w:r>
+        <w:rPr>
+          <w:sz w:val="24"/>
+        </w:rPr>
+        <w:t xml:space="preserve">on </w:t>
+      </w:r>
+      <w:r>
+        <w:rPr>
+          <w:sz w:val="24"/>
+        </w:rPr>
+        <w:t xml:space="preserve">completion of project </w:t>
+      </w:r>
+      <w:r>
+        <w:rPr>
+          <w:sz w:val="24"/>
+        </w:rPr>
+        <w:t>(including licensing model)(</w:t>
+      </w:r>
+      <w:r>
+        <w:rPr>
+          <w:sz w:val="24"/>
+          <w:szCs w:val="30"/>
+          <w:lang w:val="en-US"/>
+        </w:rPr>
+        <w:t>max. 1 page</w:t>
+      </w:r>
+      <w:r>
+        <w:rPr>
+          <w:sz w:val="24"/>
+        </w:rPr>
+        <w:t>)</w:t>
+      </w:r>
+    </w:p>
+    <w:p>
+      <w:pPr>
+        <w:widowControl/>
+        <w:suppressAutoHyphens w:val="0"/>
+        <w:rPr>
+          <w:rFonts w:ascii="Arial" w:hAnsi="Arial" w:cs="Arial"/>
+          <w:b/>
+          <w:sz w:val="28"/>
+        </w:rPr>
+      </w:pPr>
+      <w:r>
+        <w:rPr>
+          <w:rFonts w:ascii="Arial" w:hAnsi="Arial" w:cs="Arial"/>
+          <w:b/>
+          <w:noProof/>
+          <w:sz w:val="28"/>
+        </w:rPr>
+        <mc:AlternateContent>
+          <mc:Choice Requires="wps">
+            <w:drawing>
+              <wp:anchor distT="0" distB="0" distL="114300" distR="114300" simplePos="0" relativeHeight="251662336" behindDoc="0" locked="0" layoutInCell="1" allowOverlap="1" wp14:anchorId="02FAF105" wp14:editId="261228EB">
+                <wp:simplePos x="0" y="0"/>
+                <wp:positionH relativeFrom="column">
+                  <wp:posOffset>28370</wp:posOffset>
+                </wp:positionH>
+                <wp:positionV relativeFrom="paragraph">
+                  <wp:posOffset>57350</wp:posOffset>
+                </wp:positionV>
+                <wp:extent cx="5932800" cy="8661600"/>
+                <wp:effectExtent l="0" t="0" r="11430" b="12700"/>
+                <wp:wrapNone/>
+                <wp:docPr id="8" name="Text Box 8"/>
+                <wp:cNvGraphicFramePr/>
+                <a:graphic xmlns:a="http://schemas.openxmlformats.org/drawingml/2006/main">
+                  <a:graphicData uri="http://schemas.microsoft.com/office/word/2010/wordprocessingShape">
+                    <wps:wsp>
+                      <wps:cNvSpPr txBox="1"/>
+                      <wps:spPr>
+                        <a:xfrm>
+                          <a:off x="0" y="0"/>
+                          <a:ext cx="5932800" cy="8661600"/>
+                        </a:xfrm>
+                        <a:prstGeom prst="rect">
+                          <a:avLst/>
+                        </a:prstGeom>
+                        <a:solidFill>
+                          <a:schemeClr val="lt1"/>
+                        </a:solidFill>
+                        <a:ln w="6350">
+                          <a:solidFill>
+                            <a:prstClr val="black"/>
+                          </a:solidFill>
+                        </a:ln>
+                      </wps:spPr>
+                      <wps:txbx>
+                        <w:txbxContent>
+                          <w:p>
+                            <w:pPr>
+                              <w:rPr>
+                                <w:i/>
+                                <w:iCs/>
+                              </w:rPr>
+                            </w:pPr>
+                            <w:r>
+                              <w:rPr>
+                                <w:i/>
+                                <w:iCs/>
+                                <w:highlight w:val="lightGray"/>
+                              </w:rPr>
+                              <w:t>Please explain how the code will be made available to ARCHER2 users and any licensing model used.</w:t>
+                            </w:r>
+                          </w:p>
+                          <w:p>
+                            <w:pPr>
+                              <w:rPr>
+                                <w:rFonts w:ascii="Arial" w:hAnsi="Arial" w:cs="Arial"/>
+                              </w:rPr>
+                            </w:pPr>
+                          </w:p>
+                          <w:p/>
+                        </w:txbxContent>
+                      </wps:txbx>
+                      <wps:bodyPr rot="0" spcFirstLastPara="0" vertOverflow="overflow" horzOverflow="overflow" vert="horz" wrap="square" lIns="91440" tIns="45720" rIns="91440" bIns="45720" numCol="1" spcCol="0" rtlCol="0" fromWordArt="0" anchor="t" anchorCtr="0" forceAA="0" compatLnSpc="1">
+                        <a:prstTxWarp prst="textNoShape">
+                          <a:avLst/>
+                        </a:prstTxWarp>
+                        <a:noAutofit/>
+                      </wps:bodyPr>
+                    </wps:wsp>
+                  </a:graphicData>
+                </a:graphic>
+                <wp14:sizeRelH relativeFrom="margin">
+                  <wp14:pctWidth>0</wp14:pctWidth>
+                </wp14:sizeRelH>
+                <wp14:sizeRelV relativeFrom="margin">
+                  <wp14:pctHeight>0</wp14:pctHeight>
+                </wp14:sizeRelV>
+              </wp:anchor>
+            </w:drawing>
+          </mc:Choice>
+          <mc:Fallback>
+            <w:pict>
+              <v:shape w14:anchorId="02FAF105" id="Text Box 8" o:spid="_x0000_s1030" type="#_x0000_t202" style="position:absolute;margin-left:2.25pt;margin-top:4.5pt;width:467.15pt;height:682pt;z-index:251662336;visibility:visible;mso-wrap-style:square;mso-width-percent:0;mso-height-percent:0;mso-wrap-distance-left:9pt;mso-wrap-distance-top:0;mso-wrap-distance-right:9pt;mso-wrap-distance-bottom:0;mso-position-horizontal:absolute;mso-position-horizontal-relative:text;mso-position-vertical:absolute;mso-position-vertical-relative:text;mso-width-percent:0;mso-height-percent:0;mso-width-relative:margin;mso-height-relative:margin;v-text-anchor:top" o:gfxdata="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" fillcolor="white [3201]" strokeweight=".5pt">
+                <v:textbox>
+                  <w:txbxContent>
+                    <w:p>
+                      <w:pPr>
+                        <w:rPr>
+                          <w:i/>
+                          <w:iCs/>
+                        </w:rPr>
+                      </w:pPr>
+                      <w:r>
+                        <w:rPr>
+                          <w:i/>
+                          <w:iCs/>
+                          <w:highlight w:val="lightGray"/>
+                        </w:rPr>
+                        <w:t>Please explain how the code will be made available to ARCHER2 users and any licensing model used.</w:t>
+                      </w:r>
+                    </w:p>
+                    <w:p>
+                      <w:pPr>
+                        <w:rPr>
+                          <w:rFonts w:ascii="Arial" w:hAnsi="Arial" w:cs="Arial"/>
+                        </w:rPr>
+                      </w:pPr>
+                    </w:p>
+                    <w:p/>
+                  </w:txbxContent>
+                </v:textbox>
+              </v:shape>
+            </w:pict>
+          </mc:Fallback>
+        </mc:AlternateContent>
+      </w:r>
+    </w:p>
+    <w:p>
+      <w:pPr>
+        <w:widowControl/>
+        <w:suppressAutoHyphens w:val="0"/>
+        <w:rPr>
+          <w:rFonts w:ascii="Arial" w:hAnsi="Arial" w:cs="Arial"/>
+          <w:b/>
+          <w:sz w:val="28"/>
+        </w:rPr>
+      </w:pPr>
+      <w:r>
+        <w:br w:type="page"/>
+      </w:r>
+    </w:p>
     <w:p>
       <w:pPr>
         <w:pStyle w:val="Heading2"/>
@@ -2317,138 +2492,6 @@
           <w:ilvl w:val="0"/>
           <w:numId w:val="0"/>
         </w:numPr>
-        <w:rPr>
-          <w:sz w:val="24"/>
-        </w:rPr>
-      </w:pPr>
-      <w:r>
-        <w:rPr>
-          <w:sz w:val="24"/>
-        </w:rPr>
-        <w:lastRenderedPageBreak/>
-        <w:t>5</w:t>
-      </w:r>
-      <w:r>
-        <w:rPr>
-          <w:sz w:val="24"/>
-        </w:rPr>
-        <w:t xml:space="preserve">. </w:t>
-      </w:r>
-      <w:r>
-        <w:rPr>
-          <w:sz w:val="24"/>
-        </w:rPr>
-        <w:t xml:space="preserve">Availability of codes </w:t>
-      </w:r>
-      <w:r>
-        <w:rPr>
-          <w:sz w:val="24"/>
-        </w:rPr>
-        <w:t xml:space="preserve">on </w:t>
-      </w:r>
-      <w:r>
-        <w:rPr>
-          <w:sz w:val="24"/>
-        </w:rPr>
-        <w:t xml:space="preserve">completion of project </w:t>
-      </w:r>
-      <w:r>
-        <w:rPr>
-          <w:sz w:val="24"/>
-        </w:rPr>
-        <w:t xml:space="preserve">(including licensing model) </w:t>
-      </w:r>
-      <w:r>
-        <w:rPr>
-          <w:sz w:val="24"/>
-        </w:rPr>
-        <w:t>(</w:t>
-      </w:r>
-      <w:r>
-        <w:rPr>
-          <w:sz w:val="24"/>
-          <w:szCs w:val="30"/>
-          <w:lang w:val="en-US"/>
-        </w:rPr>
-        <w:t>max. 1</w:t>
-      </w:r>
-      <w:r>
-        <w:rPr>
-          <w:sz w:val="24"/>
-          <w:szCs w:val="30"/>
-          <w:lang w:val="en-US"/>
-        </w:rPr>
-        <w:t xml:space="preserve"> page</w:t>
-      </w:r>
-      <w:r>
-        <w:rPr>
-          <w:sz w:val="24"/>
-        </w:rPr>
-        <w:t>)</w:t>
-      </w:r>
-    </w:p>
-    <w:tbl>
-      <w:tblPr>
-        <w:tblW w:w="4971" w:type="pct"/>
-        <w:tblBorders>
-          <w:top w:val="single" w:sz="4" w:space="0" w:color="auto"/>
-          <w:left w:val="single" w:sz="4" w:space="0" w:color="auto"/>
-          <w:bottom w:val="single" w:sz="4" w:space="0" w:color="auto"/>
-          <w:right w:val="single" w:sz="4" w:space="0" w:color="auto"/>
-          <w:insideH w:val="single" w:sz="4" w:space="0" w:color="auto"/>
-          <w:insideV w:val="single" w:sz="4" w:space="0" w:color="auto"/>
-        </w:tblBorders>
-        <w:tblLook w:val="04A0" w:firstRow="1" w:lastRow="0" w:firstColumn="1" w:lastColumn="0" w:noHBand="0" w:noVBand="1"/>
-      </w:tblPr>
-      <w:tblGrid>
-        <w:gridCol w:w="8996"/>
-      </w:tblGrid>
-      <w:tr>
-        <w:trPr>
-          <w:trHeight w:val="12574"/>
-        </w:trPr>
-        <w:tc>
-          <w:tcPr>
-            <w:tcW w:w="5000" w:type="pct"/>
-            <w:shd w:val="clear" w:color="auto" w:fill="auto"/>
-          </w:tcPr>
-          <w:p>
-            <w:pPr>
-              <w:rPr>
-                <w:i/>
-                <w:iCs/>
-              </w:rPr>
-            </w:pPr>
-            <w:r>
-              <w:rPr>
-                <w:i/>
-                <w:iCs/>
-                <w:highlight w:val="lightGray"/>
-              </w:rPr>
-              <w:t>Please explain how the code will be made available to ARCHER2 users and any licensing model used.</w:t>
-            </w:r>
-          </w:p>
-          <w:p>
-            <w:pPr>
-              <w:rPr>
-                <w:rFonts w:ascii="Arial" w:hAnsi="Arial" w:cs="Arial"/>
-              </w:rPr>
-            </w:pPr>
-          </w:p>
-          <w:p>
-            <w:pPr>
-              <w:rPr>
-                <w:rFonts w:ascii="Arial" w:hAnsi="Arial" w:cs="Arial"/>
-              </w:rPr>
-            </w:pPr>
-          </w:p>
-        </w:tc>
-      </w:tr>
-    </w:tbl>
-    <w:p/>
-    <w:p>
-      <w:pPr>
-        <w:pStyle w:val="Heading2"/>
         <w:rPr>
           <w:sz w:val="24"/>
         </w:rPr>
@@ -3045,8 +3088,12 @@
       </w:pPr>
     </w:p>
     <w:sectPr>
-      <w:headerReference w:type="default" r:id="rId11"/>
-      <w:footerReference w:type="default" r:id="rId12"/>
+      <w:headerReference w:type="even" r:id="rId13"/>
+      <w:headerReference w:type="default" r:id="rId14"/>
+      <w:footerReference w:type="even" r:id="rId15"/>
+      <w:footerReference w:type="default" r:id="rId16"/>
+      <w:headerReference w:type="first" r:id="rId17"/>
+      <w:footerReference w:type="first" r:id="rId18"/>
       <w:footnotePr>
         <w:pos w:val="beneathText"/>
       </w:footnotePr>
@@ -3083,6 +3130,16 @@
   <w:p>
     <w:pPr>
       <w:pStyle w:val="Footer"/>
+    </w:pPr>
+  </w:p>
+</w:ftr>
+</file>
+
+<file path=word/footer2.xml><?xml version="1.0" encoding="utf-8"?>
+<w:ftr xmlns:wpc="http://schemas.microsoft.com/office/word/2010/wordprocessingCanvas" xmlns:cx="http://schemas.microsoft.com/office/drawing/2014/chartex" xmlns:cx1="http://schemas.microsoft.com/office/drawing/2015/9/8/chartex" xmlns:cx2="http://schemas.microsoft.com/office/drawing/2015/10/21/chartex" xmlns:cx3="http://schemas.microsoft.com/office/drawing/2016/5/9/chartex" xmlns:cx4="http://schemas.microsoft.com/office/drawing/2016/5/10/chartex" xmlns:cx5="http://schemas.microsoft.com/office/drawing/2016/5/11/chartex" xmlns:cx6="http://schemas.microsoft.com/office/drawing/2016/5/12/chartex" xmlns:cx7="http://schemas.microsoft.com/office/drawing/2016/5/13/chartex" xmlns:cx8="http://schemas.microsoft.com/office/drawing/2016/5/14/chartex" xmlns:mc="http://schemas.openxmlformats.org/markup-compatibility/2006" xmlns:aink="http://schemas.microsoft.com/office/drawing/2016/ink" xmlns:am3d="http://schemas.microsoft.com/office/drawing/2017/model3d" xmlns:o="urn:schemas-microsoft-com:office:office" xmlns:r="http://schemas.openxmlformats.org/officeDocument/2006/relationships" xmlns:m="http://schemas.openxmlformats.org/officeDocument/2006/math" xmlns:v="urn:schemas-microsoft-com:vml" xmlns:wp14="http://schemas.microsoft.com/office/word/2010/wordprocessingDrawing" xmlns:wp="http://schemas.openxmlformats.org/drawingml/2006/wordprocessingDrawing" xmlns:w10="urn:schemas-microsoft-com:office:word" xmlns:w="http://schemas.openxmlformats.org/wordprocessingml/2006/main" xmlns:w14="http://schemas.microsoft.com/office/word/2010/wordml" xmlns:w15="http://schemas.microsoft.com/office/word/2012/wordml" xmlns:w16cex="http://schemas.microsoft.com/office/word/2018/wordml/cex" xmlns:w16cid="http://schemas.microsoft.com/office/word/2016/wordml/cid" xmlns:w16="http://schemas.microsoft.com/office/word/2018/wordml" xmlns:w16se="http://schemas.microsoft.com/office/word/2015/wordml/symex" xmlns:wpg="http://schemas.microsoft.com/office/word/2010/wordprocessingGroup" xmlns:wpi="http://schemas.microsoft.com/office/word/2010/wordprocessingInk" xmlns:wne="http://schemas.microsoft.com/office/word/2006/wordml" xmlns:wps="http://schemas.microsoft.com/office/word/2010/wordprocessingShape" mc:Ignorable="w14 w15 w16se w16cid w16 w16cex wp14">
+  <w:p>
+    <w:pPr>
+      <w:pStyle w:val="Footer"/>
       <w:jc w:val="center"/>
       <w:rPr>
         <w:rStyle w:val="PageNumber"/>
@@ -3168,6 +3225,16 @@
       </w:rPr>
       <w:fldChar w:fldCharType="end"/>
     </w:r>
+  </w:p>
+</w:ftr>
+</file>
+
+<file path=word/footer3.xml><?xml version="1.0" encoding="utf-8"?>
+<w:ftr xmlns:wpc="http://schemas.microsoft.com/office/word/2010/wordprocessingCanvas" xmlns:cx="http://schemas.microsoft.com/office/drawing/2014/chartex" xmlns:cx1="http://schemas.microsoft.com/office/drawing/2015/9/8/chartex" xmlns:cx2="http://schemas.microsoft.com/office/drawing/2015/10/21/chartex" xmlns:cx3="http://schemas.microsoft.com/office/drawing/2016/5/9/chartex" xmlns:cx4="http://schemas.microsoft.com/office/drawing/2016/5/10/chartex" xmlns:cx5="http://schemas.microsoft.com/office/drawing/2016/5/11/chartex" xmlns:cx6="http://schemas.microsoft.com/office/drawing/2016/5/12/chartex" xmlns:cx7="http://schemas.microsoft.com/office/drawing/2016/5/13/chartex" xmlns:cx8="http://schemas.microsoft.com/office/drawing/2016/5/14/chartex" xmlns:mc="http://schemas.openxmlformats.org/markup-compatibility/2006" xmlns:aink="http://schemas.microsoft.com/office/drawing/2016/ink" xmlns:am3d="http://schemas.microsoft.com/office/drawing/2017/model3d" xmlns:o="urn:schemas-microsoft-com:office:office" xmlns:r="http://schemas.openxmlformats.org/officeDocument/2006/relationships" xmlns:m="http://schemas.openxmlformats.org/officeDocument/2006/math" xmlns:v="urn:schemas-microsoft-com:vml" xmlns:wp14="http://schemas.microsoft.com/office/word/2010/wordprocessingDrawing" xmlns:wp="http://schemas.openxmlformats.org/drawingml/2006/wordprocessingDrawing" xmlns:w10="urn:schemas-microsoft-com:office:word" xmlns:w="http://schemas.openxmlformats.org/wordprocessingml/2006/main" xmlns:w14="http://schemas.microsoft.com/office/word/2010/wordml" xmlns:w15="http://schemas.microsoft.com/office/word/2012/wordml" xmlns:w16cex="http://schemas.microsoft.com/office/word/2018/wordml/cex" xmlns:w16cid="http://schemas.microsoft.com/office/word/2016/wordml/cid" xmlns:w16="http://schemas.microsoft.com/office/word/2018/wordml" xmlns:w16se="http://schemas.microsoft.com/office/word/2015/wordml/symex" xmlns:wpg="http://schemas.microsoft.com/office/word/2010/wordprocessingGroup" xmlns:wpi="http://schemas.microsoft.com/office/word/2010/wordprocessingInk" xmlns:wne="http://schemas.microsoft.com/office/word/2006/wordml" xmlns:wps="http://schemas.microsoft.com/office/word/2010/wordprocessingShape" mc:Ignorable="w14 w15 w16se w16cid w16 w16cex wp14">
+  <w:p>
+    <w:pPr>
+      <w:pStyle w:val="Footer"/>
+    </w:pPr>
   </w:p>
 </w:ftr>
 </file>
@@ -3196,12 +3263,21 @@
   <w:p>
     <w:pPr>
       <w:pStyle w:val="Header"/>
+    </w:pPr>
+  </w:p>
+</w:hdr>
+</file>
+
+<file path=word/header2.xml><?xml version="1.0" encoding="utf-8"?>
+<w:hdr xmlns:wpc="http://schemas.microsoft.com/office/word/2010/wordprocessingCanvas" xmlns:cx="http://schemas.microsoft.com/office/drawing/2014/chartex" xmlns:cx1="http://schemas.microsoft.com/office/drawing/2015/9/8/chartex" xmlns:cx2="http://schemas.microsoft.com/office/drawing/2015/10/21/chartex" xmlns:cx3="http://schemas.microsoft.com/office/drawing/2016/5/9/chartex" xmlns:cx4="http://schemas.microsoft.com/office/drawing/2016/5/10/chartex" xmlns:cx5="http://schemas.microsoft.com/office/drawing/2016/5/11/chartex" xmlns:cx6="http://schemas.microsoft.com/office/drawing/2016/5/12/chartex" xmlns:cx7="http://schemas.microsoft.com/office/drawing/2016/5/13/chartex" xmlns:cx8="http://schemas.microsoft.com/office/drawing/2016/5/14/chartex" xmlns:mc="http://schemas.openxmlformats.org/markup-compatibility/2006" xmlns:aink="http://schemas.microsoft.com/office/drawing/2016/ink" xmlns:am3d="http://schemas.microsoft.com/office/drawing/2017/model3d" xmlns:o="urn:schemas-microsoft-com:office:office" xmlns:r="http://schemas.openxmlformats.org/officeDocument/2006/relationships" xmlns:m="http://schemas.openxmlformats.org/officeDocument/2006/math" xmlns:v="urn:schemas-microsoft-com:vml" xmlns:wp14="http://schemas.microsoft.com/office/word/2010/wordprocessingDrawing" xmlns:wp="http://schemas.openxmlformats.org/drawingml/2006/wordprocessingDrawing" xmlns:w10="urn:schemas-microsoft-com:office:word" xmlns:w="http://schemas.openxmlformats.org/wordprocessingml/2006/main" xmlns:w14="http://schemas.microsoft.com/office/word/2010/wordml" xmlns:w15="http://schemas.microsoft.com/office/word/2012/wordml" xmlns:w16cex="http://schemas.microsoft.com/office/word/2018/wordml/cex" xmlns:w16cid="http://schemas.microsoft.com/office/word/2016/wordml/cid" xmlns:w16="http://schemas.microsoft.com/office/word/2018/wordml" xmlns:w16se="http://schemas.microsoft.com/office/word/2015/wordml/symex" xmlns:wpg="http://schemas.microsoft.com/office/word/2010/wordprocessingGroup" xmlns:wpi="http://schemas.microsoft.com/office/word/2010/wordprocessingInk" xmlns:wne="http://schemas.microsoft.com/office/word/2006/wordml" xmlns:wps="http://schemas.microsoft.com/office/word/2010/wordprocessingShape" mc:Ignorable="w14 w15 w16se w16cid w16 w16cex wp14">
+  <w:p>
+    <w:pPr>
+      <w:pStyle w:val="Header"/>
       <w:tabs>
         <w:tab w:val="clear" w:pos="4320"/>
         <w:tab w:val="clear" w:pos="8640"/>
         <w:tab w:val="left" w:pos="1484"/>
       </w:tabs>
-      <w:jc w:val="right"/>
     </w:pPr>
     <w:r>
       <w:rPr>
@@ -3209,13 +3285,13 @@
         <w:lang w:eastAsia="en-GB"/>
       </w:rPr>
       <w:drawing>
-        <wp:anchor distT="0" distB="0" distL="114300" distR="114300" simplePos="0" relativeHeight="251670528" behindDoc="0" locked="0" layoutInCell="1" allowOverlap="1" wp14:anchorId="589C5A94" wp14:editId="5FA4A3D4">
+        <wp:anchor distT="0" distB="0" distL="114300" distR="114300" simplePos="0" relativeHeight="251661312" behindDoc="0" locked="0" layoutInCell="1" allowOverlap="1" wp14:anchorId="3DA94B15" wp14:editId="3C0B7AEC">
           <wp:simplePos x="0" y="0"/>
           <wp:positionH relativeFrom="column">
-            <wp:posOffset>4391507</wp:posOffset>
+            <wp:posOffset>4261485</wp:posOffset>
           </wp:positionH>
           <wp:positionV relativeFrom="paragraph">
-            <wp:posOffset>-243402</wp:posOffset>
+            <wp:posOffset>-206805</wp:posOffset>
           </wp:positionV>
           <wp:extent cx="1968500" cy="419100"/>
           <wp:effectExtent l="0" t="0" r="0" b="0"/>
@@ -3264,13 +3340,13 @@
         <w:lang w:eastAsia="en-GB"/>
       </w:rPr>
       <w:drawing>
-        <wp:anchor distT="0" distB="0" distL="114300" distR="114300" simplePos="0" relativeHeight="251669504" behindDoc="0" locked="0" layoutInCell="1" allowOverlap="1" wp14:anchorId="680C455A" wp14:editId="752581EC">
+        <wp:anchor distT="0" distB="0" distL="114300" distR="114300" simplePos="0" relativeHeight="251659264" behindDoc="0" locked="0" layoutInCell="1" allowOverlap="1" wp14:anchorId="3109D751" wp14:editId="0FE7DC5C">
           <wp:simplePos x="0" y="0"/>
           <wp:positionH relativeFrom="column">
-            <wp:posOffset>-309880</wp:posOffset>
+            <wp:posOffset>-287910</wp:posOffset>
           </wp:positionH>
           <wp:positionV relativeFrom="paragraph">
-            <wp:posOffset>-244512</wp:posOffset>
+            <wp:posOffset>-251930</wp:posOffset>
           </wp:positionV>
           <wp:extent cx="1733107" cy="488199"/>
           <wp:effectExtent l="0" t="0" r="0" b="0"/>
@@ -3327,63 +3403,16 @@
         </wp:anchor>
       </w:drawing>
     </w:r>
-    <w:del w:id="0" w:author="JOHNSON Chris" w:date="2020-05-15T13:57:00Z">
-      <w:r>
-        <w:rPr>
-          <w:noProof/>
-          <w:lang w:eastAsia="en-GB"/>
-        </w:rPr>
-        <w:drawing>
-          <wp:anchor distT="0" distB="0" distL="114300" distR="114300" simplePos="0" relativeHeight="251661312" behindDoc="0" locked="0" layoutInCell="1" allowOverlap="1" wp14:anchorId="6FAA152E" wp14:editId="525491DB">
-            <wp:simplePos x="0" y="0"/>
-            <wp:positionH relativeFrom="column">
-              <wp:posOffset>4721860</wp:posOffset>
-            </wp:positionH>
-            <wp:positionV relativeFrom="paragraph">
-              <wp:posOffset>-187325</wp:posOffset>
-            </wp:positionV>
-            <wp:extent cx="1301115" cy="509905"/>
-            <wp:effectExtent l="0" t="0" r="0" b="0"/>
-            <wp:wrapSquare wrapText="bothSides"/>
-            <wp:docPr id="3" name="Picture 3"/>
-            <wp:cNvGraphicFramePr>
-              <a:graphicFrameLocks xmlns:a="http://schemas.openxmlformats.org/drawingml/2006/main" noChangeAspect="1"/>
-            </wp:cNvGraphicFramePr>
-            <a:graphic xmlns:a="http://schemas.openxmlformats.org/drawingml/2006/main">
-              <a:graphicData uri="http://schemas.openxmlformats.org/drawingml/2006/picture">
-                <pic:pic xmlns:pic="http://schemas.openxmlformats.org/drawingml/2006/picture">
-                  <pic:nvPicPr>
-                    <pic:cNvPr id="3" name="eCSE01-logo.png"/>
-                    <pic:cNvPicPr/>
-                  </pic:nvPicPr>
-                  <pic:blipFill>
-                    <a:blip r:embed="rId3"/>
-                    <a:stretch>
-                      <a:fillRect/>
-                    </a:stretch>
-                  </pic:blipFill>
-                  <pic:spPr>
-                    <a:xfrm>
-                      <a:off x="0" y="0"/>
-                      <a:ext cx="1301115" cy="509905"/>
-                    </a:xfrm>
-                    <a:prstGeom prst="rect">
-                      <a:avLst/>
-                    </a:prstGeom>
-                  </pic:spPr>
-                </pic:pic>
-              </a:graphicData>
-            </a:graphic>
-            <wp14:sizeRelH relativeFrom="margin">
-              <wp14:pctWidth>0</wp14:pctWidth>
-            </wp14:sizeRelH>
-            <wp14:sizeRelV relativeFrom="margin">
-              <wp14:pctHeight>0</wp14:pctHeight>
-            </wp14:sizeRelV>
-          </wp:anchor>
-        </w:drawing>
-      </w:r>
-    </w:del>
+  </w:p>
+</w:hdr>
+</file>
+
+<file path=word/header3.xml><?xml version="1.0" encoding="utf-8"?>
+<w:hdr xmlns:wpc="http://schemas.microsoft.com/office/word/2010/wordprocessingCanvas" xmlns:cx="http://schemas.microsoft.com/office/drawing/2014/chartex" xmlns:cx1="http://schemas.microsoft.com/office/drawing/2015/9/8/chartex" xmlns:cx2="http://schemas.microsoft.com/office/drawing/2015/10/21/chartex" xmlns:cx3="http://schemas.microsoft.com/office/drawing/2016/5/9/chartex" xmlns:cx4="http://schemas.microsoft.com/office/drawing/2016/5/10/chartex" xmlns:cx5="http://schemas.microsoft.com/office/drawing/2016/5/11/chartex" xmlns:cx6="http://schemas.microsoft.com/office/drawing/2016/5/12/chartex" xmlns:cx7="http://schemas.microsoft.com/office/drawing/2016/5/13/chartex" xmlns:cx8="http://schemas.microsoft.com/office/drawing/2016/5/14/chartex" xmlns:mc="http://schemas.openxmlformats.org/markup-compatibility/2006" xmlns:aink="http://schemas.microsoft.com/office/drawing/2016/ink" xmlns:am3d="http://schemas.microsoft.com/office/drawing/2017/model3d" xmlns:o="urn:schemas-microsoft-com:office:office" xmlns:r="http://schemas.openxmlformats.org/officeDocument/2006/relationships" xmlns:m="http://schemas.openxmlformats.org/officeDocument/2006/math" xmlns:v="urn:schemas-microsoft-com:vml" xmlns:wp14="http://schemas.microsoft.com/office/word/2010/wordprocessingDrawing" xmlns:wp="http://schemas.openxmlformats.org/drawingml/2006/wordprocessingDrawing" xmlns:w10="urn:schemas-microsoft-com:office:word" xmlns:w="http://schemas.openxmlformats.org/wordprocessingml/2006/main" xmlns:w14="http://schemas.microsoft.com/office/word/2010/wordml" xmlns:w15="http://schemas.microsoft.com/office/word/2012/wordml" xmlns:w16cex="http://schemas.microsoft.com/office/word/2018/wordml/cex" xmlns:w16cid="http://schemas.microsoft.com/office/word/2016/wordml/cid" xmlns:w16="http://schemas.microsoft.com/office/word/2018/wordml" xmlns:w16se="http://schemas.microsoft.com/office/word/2015/wordml/symex" xmlns:wpg="http://schemas.microsoft.com/office/word/2010/wordprocessingGroup" xmlns:wpi="http://schemas.microsoft.com/office/word/2010/wordprocessingInk" xmlns:wne="http://schemas.microsoft.com/office/word/2006/wordml" xmlns:wps="http://schemas.microsoft.com/office/word/2010/wordprocessingShape" mc:Ignorable="w14 w15 w16se w16cid w16 w16cex wp14">
+  <w:p>
+    <w:pPr>
+      <w:pStyle w:val="Header"/>
+    </w:pPr>
   </w:p>
 </w:hdr>
 </file>
@@ -7749,14 +7778,6 @@
     <w:abstractNumId w:val="28"/>
   </w:num>
 </w:numbering>
-</file>
-
-<file path=word/people.xml><?xml version="1.0" encoding="utf-8"?>
-<w15:people xmlns:wpc="http://schemas.microsoft.com/office/word/2010/wordprocessingCanvas" xmlns:cx="http://schemas.microsoft.com/office/drawing/2014/chartex" xmlns:cx1="http://schemas.microsoft.com/office/drawing/2015/9/8/chartex" xmlns:cx2="http://schemas.microsoft.com/office/drawing/2015/10/21/chartex" xmlns:cx3="http://schemas.microsoft.com/office/drawing/2016/5/9/chartex" xmlns:cx4="http://schemas.microsoft.com/office/drawing/2016/5/10/chartex" xmlns:cx5="http://schemas.microsoft.com/office/drawing/2016/5/11/chartex" xmlns:cx6="http://schemas.microsoft.com/office/drawing/2016/5/12/chartex" xmlns:cx7="http://schemas.microsoft.com/office/drawing/2016/5/13/chartex" xmlns:cx8="http://schemas.microsoft.com/office/drawing/2016/5/14/chartex" xmlns:mc="http://schemas.openxmlformats.org/markup-compatibility/2006" xmlns:aink="http://schemas.microsoft.com/office/drawing/2016/ink" xmlns:am3d="http://schemas.microsoft.com/office/drawing/2017/model3d" xmlns:o="urn:schemas-microsoft-com:office:office" xmlns:r="http://schemas.openxmlformats.org/officeDocument/2006/relationships" xmlns:m="http://schemas.openxmlformats.org/officeDocument/2006/math" xmlns:v="urn:schemas-microsoft-com:vml" xmlns:wp14="http://schemas.microsoft.com/office/word/2010/wordprocessingDrawing" xmlns:wp="http://schemas.openxmlformats.org/drawingml/2006/wordprocessingDrawing" xmlns:w10="urn:schemas-microsoft-com:office:word" xmlns:w="http://schemas.openxmlformats.org/wordprocessingml/2006/main" xmlns:w14="http://schemas.microsoft.com/office/word/2010/wordml" xmlns:w15="http://schemas.microsoft.com/office/word/2012/wordml" xmlns:w16cex="http://schemas.microsoft.com/office/word/2018/wordml/cex" xmlns:w16cid="http://schemas.microsoft.com/office/word/2016/wordml/cid" xmlns:w16="http://schemas.microsoft.com/office/word/2018/wordml" xmlns:w16se="http://schemas.microsoft.com/office/word/2015/wordml/symex" xmlns:wpg="http://schemas.microsoft.com/office/word/2010/wordprocessingGroup" xmlns:wpi="http://schemas.microsoft.com/office/word/2010/wordprocessingInk" xmlns:wne="http://schemas.microsoft.com/office/word/2006/wordml" xmlns:wps="http://schemas.microsoft.com/office/word/2010/wordprocessingShape" mc:Ignorable="w14 w15 w16se w16cid w16 w16cex wp14">
-  <w15:person w15:author="JOHNSON Chris">
-    <w15:presenceInfo w15:providerId="AD" w15:userId="S::cjohnson@ed.ac.uk::148d8754-cca8-4695-85bb-702282cab123"/>
-  </w15:person>
-</w15:people>
 </file>
 
 <file path=word/styles.xml><?xml version="1.0" encoding="utf-8"?>

</xml_diff>